<commit_message>
Revert "Revert "Revert "填写了委托人信息"""
This reverts commit 1a41513b806738a5b3bfc12340756e3f2a35d8ea.
</commit_message>
<xml_diff>
--- a/代领毕业证学位证委托书.docx
+++ b/代领毕业证学位证委托书.docx
@@ -213,12 +213,6 @@
         </w:rPr>
         <w:t>受委托人姓名：</w:t>
       </w:r>
-      <w:r>
-        <w:rPr>
-          <w:rFonts w:hint="eastAsia"/>
-        </w:rPr>
-        <w:t>libaijia</w:t>
-      </w:r>
     </w:p>
     <w:p>
       <w:pPr>
@@ -266,12 +260,6 @@
         </w:rPr>
         <w:t>号：</w:t>
       </w:r>
-      <w:r>
-        <w:rPr>
-          <w:rFonts w:hint="eastAsia"/>
-        </w:rPr>
-        <w:t>1233445</w:t>
-      </w:r>
     </w:p>
     <w:p>
       <w:pPr>
@@ -282,12 +270,6 @@
           <w:rFonts w:hint="eastAsia"/>
         </w:rPr>
         <w:t>委托人签字：</w:t>
-      </w:r>
-      <w:r>
-        <w:rPr>
-          <w:rFonts w:hint="eastAsia"/>
-        </w:rPr>
-        <w:t>hunag</w:t>
       </w:r>
       <w:r>
         <w:rPr>

</xml_diff>